<commit_message>
Updated as of 9-13-2020
Added estimate cost and hardware/software requirements to the table of contents
</commit_message>
<xml_diff>
--- a/ICS370_ProjectReport.docx
+++ b/ICS370_ProjectReport.docx
@@ -871,7 +871,59 @@
                 <w:color w:val="1C7AA4" w:themeColor="accent2" w:themeShade="BF"/>
                 <w:sz w:val="24"/>
               </w:rPr>
-              <w:t>Use Case Diagram ………………………………………………………..10</w:t>
+              <w:t>Use Case Diagram ………………………………………………………</w:t>
+            </w:r>
+            <w:r>
+              <w:rPr>
+                <w:noProof/>
+                <w:color w:val="1C7AA4" w:themeColor="accent2" w:themeShade="BF"/>
+                <w:sz w:val="24"/>
+              </w:rPr>
+              <w:t>…9</w:t>
+            </w:r>
+          </w:p>
+          <w:p>
+            <w:pPr>
+              <w:pStyle w:val="ListParagraph"/>
+              <w:numPr>
+                <w:ilvl w:val="0"/>
+                <w:numId w:val="8"/>
+              </w:numPr>
+              <w:rPr>
+                <w:noProof/>
+                <w:color w:val="1C7AA4" w:themeColor="accent2" w:themeShade="BF"/>
+                <w:sz w:val="24"/>
+              </w:rPr>
+            </w:pPr>
+            <w:r>
+              <w:rPr>
+                <w:noProof/>
+                <w:color w:val="1C7AA4" w:themeColor="accent2" w:themeShade="BF"/>
+                <w:sz w:val="24"/>
+              </w:rPr>
+              <w:t>Estimated Cost ……………………………………………………………..10</w:t>
+            </w:r>
+          </w:p>
+          <w:p>
+            <w:pPr>
+              <w:pStyle w:val="ListParagraph"/>
+              <w:numPr>
+                <w:ilvl w:val="0"/>
+                <w:numId w:val="8"/>
+              </w:numPr>
+              <w:rPr>
+                <w:noProof/>
+                <w:color w:val="1C7AA4" w:themeColor="accent2" w:themeShade="BF"/>
+                <w:sz w:val="24"/>
+              </w:rPr>
+            </w:pPr>
+            <w:r>
+              <w:rPr>
+                <w:noProof/>
+                <w:color w:val="1C7AA4" w:themeColor="accent2" w:themeShade="BF"/>
+                <w:sz w:val="24"/>
+              </w:rPr>
+              <w:t>Hardware and Software Requirements ………………………….10</w:t>
             </w:r>
           </w:p>
         </w:tc>
@@ -2779,7 +2831,35 @@
           <w:sz w:val="48"/>
           <w:szCs w:val="48"/>
         </w:rPr>
-        <w:t>Hardware and software requirements</w:t>
+        <w:t xml:space="preserve">Hardware and </w:t>
+      </w:r>
+      <w:r>
+        <w:rPr>
+          <w:sz w:val="48"/>
+          <w:szCs w:val="48"/>
+        </w:rPr>
+        <w:t>S</w:t>
+      </w:r>
+      <w:r>
+        <w:rPr>
+          <w:sz w:val="48"/>
+          <w:szCs w:val="48"/>
+        </w:rPr>
+        <w:t xml:space="preserve">oftware </w:t>
+      </w:r>
+      <w:r>
+        <w:rPr>
+          <w:sz w:val="48"/>
+          <w:szCs w:val="48"/>
+        </w:rPr>
+        <w:t>R</w:t>
+      </w:r>
+      <w:r>
+        <w:rPr>
+          <w:sz w:val="48"/>
+          <w:szCs w:val="48"/>
+        </w:rPr>
+        <w:t>equirements</w:t>
       </w:r>
     </w:p>
     <w:p/>
@@ -6020,19 +6100,15 @@
 </file>
 
 <file path=customXml/item1.xml><?xml version="1.0" encoding="utf-8"?>
-<b:Sources xmlns:b="http://schemas.openxmlformats.org/officeDocument/2006/bibliography" xmlns="http://schemas.openxmlformats.org/officeDocument/2006/bibliography" SelectedStyle="\APASixthEditionOfficeOnline.xsl" StyleName="APA" Version="6"/>
+<p:properties xmlns:p="http://schemas.microsoft.com/office/2006/metadata/properties" xmlns:xsi="http://www.w3.org/2001/XMLSchema-instance" xmlns:pc="http://schemas.microsoft.com/office/infopath/2007/PartnerControls">
+  <documentManagement>
+    <Status xmlns="71af3243-3dd4-4a8d-8c0d-dd76da1f02a5">Not started</Status>
+    <MediaServiceKeyPoints xmlns="71af3243-3dd4-4a8d-8c0d-dd76da1f02a5" xsi:nil="true"/>
+  </documentManagement>
+</p:properties>
 </file>
 
 <file path=customXml/item2.xml><?xml version="1.0" encoding="utf-8"?>
-<?mso-contentType ?>
-<FormTemplates xmlns="http://schemas.microsoft.com/sharepoint/v3/contenttype/forms">
-  <Display>DocumentLibraryForm</Display>
-  <Edit>DocumentLibraryForm</Edit>
-  <New>DocumentLibraryForm</New>
-</FormTemplates>
-</file>
-
-<file path=customXml/item3.xml><?xml version="1.0" encoding="utf-8"?>
 <ct:contentTypeSchema xmlns:ct="http://schemas.microsoft.com/office/2006/metadata/contentType" xmlns:ma="http://schemas.microsoft.com/office/2006/metadata/properties/metaAttributes" ct:_="" ma:_="" ma:contentTypeName="Document" ma:contentTypeID="0x01010079F111ED35F8CC479449609E8A0923A6" ma:contentTypeVersion="12" ma:contentTypeDescription="Create a new document." ma:contentTypeScope="" ma:versionID="f9fc9171bb41dc08635275f351de8590">
   <xsd:schema xmlns:xsd="http://www.w3.org/2001/XMLSchema" xmlns:xs="http://www.w3.org/2001/XMLSchema" xmlns:p="http://schemas.microsoft.com/office/2006/metadata/properties" xmlns:ns2="71af3243-3dd4-4a8d-8c0d-dd76da1f02a5" xmlns:ns3="16c05727-aa75-4e4a-9b5f-8a80a1165891" targetNamespace="http://schemas.microsoft.com/office/2006/metadata/properties" ma:root="true" ma:fieldsID="29387215989a890c06011de04edfe97d" ns2:_="" ns3:_="">
     <xsd:import namespace="71af3243-3dd4-4a8d-8c0d-dd76da1f02a5"/>
@@ -6253,32 +6329,30 @@
 </ct:contentTypeSchema>
 </file>
 
+<file path=customXml/item3.xml><?xml version="1.0" encoding="utf-8"?>
+<?mso-contentType ?>
+<FormTemplates xmlns="http://schemas.microsoft.com/sharepoint/v3/contenttype/forms">
+  <Display>DocumentLibraryForm</Display>
+  <Edit>DocumentLibraryForm</Edit>
+  <New>DocumentLibraryForm</New>
+</FormTemplates>
+</file>
+
 <file path=customXml/item4.xml><?xml version="1.0" encoding="utf-8"?>
-<p:properties xmlns:p="http://schemas.microsoft.com/office/2006/metadata/properties" xmlns:xsi="http://www.w3.org/2001/XMLSchema-instance" xmlns:pc="http://schemas.microsoft.com/office/infopath/2007/PartnerControls">
-  <documentManagement>
-    <Status xmlns="71af3243-3dd4-4a8d-8c0d-dd76da1f02a5">Not started</Status>
-    <MediaServiceKeyPoints xmlns="71af3243-3dd4-4a8d-8c0d-dd76da1f02a5" xsi:nil="true"/>
-  </documentManagement>
-</p:properties>
+<b:Sources xmlns:b="http://schemas.openxmlformats.org/officeDocument/2006/bibliography" xmlns="http://schemas.openxmlformats.org/officeDocument/2006/bibliography" SelectedStyle="\APASixthEditionOfficeOnline.xsl" StyleName="APA" Version="6"/>
 </file>
 
 <file path=customXml/itemProps1.xml><?xml version="1.0" encoding="utf-8"?>
-<ds:datastoreItem xmlns:ds="http://schemas.openxmlformats.org/officeDocument/2006/customXml" ds:itemID="{014388A5-7265-4262-92A9-501FCF9F967A}">
+<ds:datastoreItem xmlns:ds="http://schemas.openxmlformats.org/officeDocument/2006/customXml" ds:itemID="{0E66FCE6-AA0A-408C-8D20-B980FCED8874}">
   <ds:schemaRefs>
-    <ds:schemaRef ds:uri="http://schemas.openxmlformats.org/officeDocument/2006/bibliography"/>
+    <ds:schemaRef ds:uri="http://schemas.microsoft.com/office/2006/metadata/properties"/>
+    <ds:schemaRef ds:uri="http://schemas.microsoft.com/office/infopath/2007/PartnerControls"/>
+    <ds:schemaRef ds:uri="71af3243-3dd4-4a8d-8c0d-dd76da1f02a5"/>
   </ds:schemaRefs>
 </ds:datastoreItem>
 </file>
 
 <file path=customXml/itemProps2.xml><?xml version="1.0" encoding="utf-8"?>
-<ds:datastoreItem xmlns:ds="http://schemas.openxmlformats.org/officeDocument/2006/customXml" ds:itemID="{7AE5F1A3-31DC-4D4D-A461-F92F201FBF91}">
-  <ds:schemaRefs>
-    <ds:schemaRef ds:uri="http://schemas.microsoft.com/sharepoint/v3/contenttype/forms"/>
-  </ds:schemaRefs>
-</ds:datastoreItem>
-</file>
-
-<file path=customXml/itemProps3.xml><?xml version="1.0" encoding="utf-8"?>
 <ds:datastoreItem xmlns:ds="http://schemas.openxmlformats.org/officeDocument/2006/customXml" ds:itemID="{F15B70B5-E5A2-4A13-97CB-E8B3BAF6C7A8}">
   <ds:schemaRefs>
     <ds:schemaRef ds:uri="http://schemas.microsoft.com/office/2006/metadata/contentType"/>
@@ -6297,12 +6371,18 @@
 </ds:datastoreItem>
 </file>
 
+<file path=customXml/itemProps3.xml><?xml version="1.0" encoding="utf-8"?>
+<ds:datastoreItem xmlns:ds="http://schemas.openxmlformats.org/officeDocument/2006/customXml" ds:itemID="{7AE5F1A3-31DC-4D4D-A461-F92F201FBF91}">
+  <ds:schemaRefs>
+    <ds:schemaRef ds:uri="http://schemas.microsoft.com/sharepoint/v3/contenttype/forms"/>
+  </ds:schemaRefs>
+</ds:datastoreItem>
+</file>
+
 <file path=customXml/itemProps4.xml><?xml version="1.0" encoding="utf-8"?>
-<ds:datastoreItem xmlns:ds="http://schemas.openxmlformats.org/officeDocument/2006/customXml" ds:itemID="{0E66FCE6-AA0A-408C-8D20-B980FCED8874}">
+<ds:datastoreItem xmlns:ds="http://schemas.openxmlformats.org/officeDocument/2006/customXml" ds:itemID="{014388A5-7265-4262-92A9-501FCF9F967A}">
   <ds:schemaRefs>
-    <ds:schemaRef ds:uri="http://schemas.microsoft.com/office/2006/metadata/properties"/>
-    <ds:schemaRef ds:uri="http://schemas.microsoft.com/office/infopath/2007/PartnerControls"/>
-    <ds:schemaRef ds:uri="71af3243-3dd4-4a8d-8c0d-dd76da1f02a5"/>
+    <ds:schemaRef ds:uri="http://schemas.openxmlformats.org/officeDocument/2006/bibliography"/>
   </ds:schemaRefs>
 </ds:datastoreItem>
 </file>
</xml_diff>